<commit_message>
added final document with video
</commit_message>
<xml_diff>
--- a/BE-Promineo-Tech/Week-08-Tables_and_Relationships/MySQL-Week8_Coding_Assignment-5.docx
+++ b/BE-Promineo-Tech/Week-08-Tables_and_Relationships/MySQL-Week8_Coding_Assignment-5.docx
@@ -27,6 +27,18 @@
         </w:rPr>
         <w:t>URL to GitHub Repository:</w:t>
       </w:r>
+      <w:r>
+        <w:t xml:space="preserve"> </w:t>
+      </w:r>
+      <w:r>
+        <w:rPr>
+          <w:b/>
+          <w:bCs/>
+          <w:sz w:val="20"/>
+          <w:szCs w:val="20"/>
+        </w:rPr>
+        <w:t>https://github.com/aacnchamilton/BackEndFolderTree/tree/main/BE-Promineo-Tech/MySQLProject/src/main/resources</w:t>
+      </w:r>
     </w:p>
     <w:p>
       <w:pPr>
@@ -48,6 +60,21 @@
         </w:rPr>
         <w:t>URL to Public Link of your Video:</w:t>
       </w:r>
+      <w:r>
+        <w:t xml:space="preserve"> </w:t>
+      </w:r>
+      <w:hyperlink r:id="rId7" w:tgtFrame="_blank" w:history="1">
+        <w:r>
+          <w:rPr>
+            <w:rStyle w:val="Hyperlink"/>
+            <w:rFonts w:ascii="Roboto" w:hAnsi="Roboto"/>
+            <w:sz w:val="23"/>
+            <w:szCs w:val="23"/>
+            <w:shd w:val="clear" w:color="auto" w:fill="F9F9F9"/>
+          </w:rPr>
+          <w:t>https://youtu.be/8xF_kz_NYCs</w:t>
+        </w:r>
+      </w:hyperlink>
     </w:p>
     <w:p>
       <w:pPr>
@@ -112,7 +139,23 @@
             <w14:miter w14:lim="400000"/>
           </w14:textOutline>
         </w:rPr>
-        <w:t>———————————————————————————————</w:t>
+        <w:t>——————————————</w:t>
+      </w:r>
+      <w:r>
+        <w:rPr>
+          <w:rFonts w:ascii="Calibri" w:hAnsi="Calibri"/>
+          <w:b/>
+          <w:bCs/>
+          <w:sz w:val="20"/>
+          <w:szCs w:val="20"/>
+          <w:u w:color="000000"/>
+          <w14:textOutline w14:w="12700" w14:cap="flat" w14:cmpd="sng" w14:algn="ctr">
+            <w14:noFill/>
+            <w14:prstDash w14:val="solid"/>
+            <w14:miter w14:lim="400000"/>
+          </w14:textOutline>
+        </w:rPr>
+        <w:t>—————————————————</w:t>
       </w:r>
     </w:p>
     <w:p>
@@ -417,7 +460,7 @@
                     </pic:cNvPicPr>
                   </pic:nvPicPr>
                   <pic:blipFill>
-                    <a:blip r:embed="rId7"/>
+                    <a:blip r:embed="rId8"/>
                     <a:stretch>
                       <a:fillRect/>
                     </a:stretch>
@@ -541,7 +584,7 @@
                     </pic:cNvPicPr>
                   </pic:nvPicPr>
                   <pic:blipFill>
-                    <a:blip r:embed="rId7"/>
+                    <a:blip r:embed="rId8"/>
                     <a:stretch>
                       <a:fillRect/>
                     </a:stretch>
@@ -1066,7 +1109,13 @@
         <w:pStyle w:val="Body"/>
       </w:pPr>
       <w:r>
-        <w:t>You are in the process of creating an application that will perform CRUD (Create, Read, Update, and Delete) operations on a MySQL database. In the week 1 exercises you wrote code to connect to a MySQL database using the Java Database Connectivity (JDBC) API. In these exercises, you will diagram the database tables using Draw.io to create an Entity-Relationship Diagram. You will then write the SQL statements to create the five project tables. Lastly, you will use a MySQL client (</w:t>
+        <w:t>You are in t</w:t>
+      </w:r>
+      <w:r>
+        <w:t xml:space="preserve">he process of creating an application that will perform CRUD (Create, Read, Update, and Delete) operations on a MySQL database. In the week 1 exercises you wrote code to connect to a MySQL database using the Java Database Connectivity (JDBC) API. In these </w:t>
+      </w:r>
+      <w:r>
+        <w:t>exercises, you will diagram the database tables using Draw.io to create an Entity-Relationship Diagram. You will then write the SQL statements to create the five project tables. Lastly, you will use a MySQL client (</w:t>
       </w:r>
       <w:proofErr w:type="spellStart"/>
       <w:r>
@@ -1129,7 +1178,10 @@
         </w:numPr>
       </w:pPr>
       <w:r>
-        <w:t>Apply your knowledge of DROP TABLE and CREATE TABLE statements to create tables using a MySQL client (</w:t>
+        <w:t xml:space="preserve">Apply your </w:t>
+      </w:r>
+      <w:r>
+        <w:t>knowledge of DROP TABLE and CREATE TABLE statements to create tables using a MySQL client (</w:t>
       </w:r>
       <w:proofErr w:type="spellStart"/>
       <w:r>
@@ -1144,14 +1196,12 @@
       <w:pPr>
         <w:pStyle w:val="Heading"/>
       </w:pPr>
-      <w:proofErr w:type="spellStart"/>
       <w:r>
         <w:rPr>
           <w:lang w:val="it-IT"/>
         </w:rPr>
         <w:t>Important</w:t>
       </w:r>
-      <w:proofErr w:type="spellEnd"/>
     </w:p>
     <w:p>
       <w:pPr>
@@ -1180,7 +1230,7 @@
                     </pic:cNvPicPr>
                   </pic:nvPicPr>
                   <pic:blipFill>
-                    <a:blip r:embed="rId7"/>
+                    <a:blip r:embed="rId8"/>
                     <a:stretch>
                       <a:fillRect/>
                     </a:stretch>
@@ -1645,13 +1695,8 @@
               <w:pStyle w:val="Body"/>
               <w:spacing w:after="0" w:line="240" w:lineRule="auto"/>
             </w:pPr>
-            <w:proofErr w:type="gramStart"/>
             <w:r>
-              <w:t>varchar(</w:t>
-            </w:r>
-            <w:proofErr w:type="gramEnd"/>
-            <w:r>
-              <w:t>128)</w:t>
+              <w:t>varchar(128)</w:t>
             </w:r>
           </w:p>
         </w:tc>
@@ -1777,13 +1822,8 @@
               <w:pStyle w:val="Body"/>
               <w:spacing w:after="0" w:line="240" w:lineRule="auto"/>
             </w:pPr>
-            <w:proofErr w:type="gramStart"/>
             <w:r>
-              <w:t>decimal(</w:t>
-            </w:r>
-            <w:proofErr w:type="gramEnd"/>
-            <w:r>
-              <w:t>7,2)</w:t>
+              <w:t>decimal(7,2)</w:t>
             </w:r>
           </w:p>
         </w:tc>
@@ -1909,13 +1949,8 @@
               <w:pStyle w:val="Body"/>
               <w:spacing w:after="0" w:line="240" w:lineRule="auto"/>
             </w:pPr>
-            <w:proofErr w:type="gramStart"/>
             <w:r>
-              <w:t>decimal(</w:t>
-            </w:r>
-            <w:proofErr w:type="gramEnd"/>
-            <w:r>
-              <w:t>7,2)</w:t>
+              <w:t>decimal(7,2)</w:t>
             </w:r>
           </w:p>
         </w:tc>
@@ -2674,13 +2709,8 @@
               <w:pStyle w:val="Body"/>
               <w:spacing w:after="0" w:line="240" w:lineRule="auto"/>
             </w:pPr>
-            <w:proofErr w:type="gramStart"/>
             <w:r>
-              <w:t>varchar(</w:t>
-            </w:r>
-            <w:proofErr w:type="gramEnd"/>
-            <w:r>
-              <w:t>128)</w:t>
+              <w:t>varchar(128)</w:t>
             </w:r>
           </w:p>
         </w:tc>
@@ -2931,13 +2961,8 @@
               <w:pStyle w:val="Body"/>
               <w:spacing w:after="0" w:line="240" w:lineRule="auto"/>
             </w:pPr>
-            <w:proofErr w:type="gramStart"/>
             <w:r>
-              <w:t>decimal(</w:t>
-            </w:r>
-            <w:proofErr w:type="gramEnd"/>
-            <w:r>
-              <w:t>7,2)</w:t>
+              <w:t>decimal(7,2)</w:t>
             </w:r>
           </w:p>
         </w:tc>
@@ -3946,13 +3971,8 @@
               <w:pStyle w:val="Body"/>
               <w:spacing w:after="0" w:line="240" w:lineRule="auto"/>
             </w:pPr>
-            <w:proofErr w:type="gramStart"/>
             <w:r>
-              <w:t>varchar(</w:t>
-            </w:r>
-            <w:proofErr w:type="gramEnd"/>
-            <w:r>
-              <w:t>128)</w:t>
+              <w:t>varchar(128)</w:t>
             </w:r>
           </w:p>
         </w:tc>
@@ -4424,15 +4444,7 @@
         <w:pStyle w:val="Body"/>
       </w:pPr>
       <w:r>
-        <w:t xml:space="preserve">Documenting a project is an essential skill so that the project will make sense to others who want to know about the project. This includes network diagrams, Entity-Relationship Diagrams, well-commented </w:t>
-      </w:r>
-      <w:proofErr w:type="gramStart"/>
-      <w:r>
-        <w:t>code</w:t>
-      </w:r>
-      <w:proofErr w:type="gramEnd"/>
-      <w:r>
-        <w:t xml:space="preserve"> and readme files.</w:t>
+        <w:t>Documenting a project is an essential skill so that the project will make sense to others who want to know about the project. This includes network diagrams, Entity-Relationship Diagrams, well-commented code and readme files.</w:t>
       </w:r>
     </w:p>
     <w:p>
@@ -4440,7 +4452,10 @@
         <w:pStyle w:val="Body"/>
       </w:pPr>
       <w:r>
-        <w:t>In this section, you will create an Entity-Relationship Diagram. This diagram will contain the five table entities and show the relationships between the tables. A good ERD can quickly orient future developers to the data that the application will work with.</w:t>
+        <w:t>In this section, you will crea</w:t>
+      </w:r>
+      <w:r>
+        <w:t>te an Entity-Relationship Diagram. This diagram will contain the five table entities and show the relationships between the tables. A good ERD can quickly orient future developers to the data that the application will work with.</w:t>
       </w:r>
     </w:p>
     <w:p>
@@ -4448,7 +4463,10 @@
         <w:pStyle w:val="Body"/>
       </w:pPr>
       <w:r>
-        <w:t>Use your knowledge learned in the videos and follow the instructions in this section to create an Entity-Relationship Diagram of the DIY Projects schema.</w:t>
+        <w:t xml:space="preserve">Use your knowledge learned </w:t>
+      </w:r>
+      <w:r>
+        <w:t>in the videos and follow the instructions in this section to create an Entity-Relationship Diagram of the DIY Projects schema.</w:t>
       </w:r>
     </w:p>
     <w:p>
@@ -4461,7 +4479,10 @@
       </w:pPr>
       <w:r>
         <w:lastRenderedPageBreak/>
-        <w:t xml:space="preserve">Follow the instructions in the Week 2 Installation Instructions found in the resources packet to either download Draw.io or to use the online tool. </w:t>
+        <w:t>Follow the instructions in the Week 2 Installation Instructions found in the resources packet to either download Draw.io or to us</w:t>
+      </w:r>
+      <w:r>
+        <w:t xml:space="preserve">e the online tool. </w:t>
       </w:r>
     </w:p>
     <w:p>
@@ -4485,15 +4506,10 @@
         </w:numPr>
       </w:pPr>
       <w:r>
-        <w:t xml:space="preserve">Use Draw.io to create an Entity-Relationship Diagram. Save the file. The file must be uploaded to your GitHub repository for Week 2. Note that it should look </w:t>
-      </w:r>
-      <w:proofErr w:type="gramStart"/>
-      <w:r>
-        <w:t>similar to</w:t>
-      </w:r>
-      <w:proofErr w:type="gramEnd"/>
-      <w:r>
-        <w:t xml:space="preserve"> the diagram below.</w:t>
+        <w:t>Use Draw.io to create an Entity-Relationship Diagram. Save the file. The file must be uploaded to your GitHub repository for Week 2. Note tha</w:t>
+      </w:r>
+      <w:r>
+        <w:t>t it should look similar to the diagram below.</w:t>
       </w:r>
     </w:p>
     <w:p>
@@ -4521,7 +4537,7 @@
                     </pic:cNvPicPr>
                   </pic:nvPicPr>
                   <pic:blipFill>
-                    <a:blip r:embed="rId8"/>
+                    <a:blip r:embed="rId9"/>
                     <a:stretch>
                       <a:fillRect/>
                     </a:stretch>
@@ -4571,7 +4587,10 @@
       </w:r>
       <w:proofErr w:type="spellEnd"/>
       <w:r>
-        <w:t xml:space="preserve"> SQL editor, and have </w:t>
+        <w:t xml:space="preserve"> SQL editor, a</w:t>
+      </w:r>
+      <w:r>
+        <w:t xml:space="preserve">nd have </w:t>
       </w:r>
       <w:proofErr w:type="spellStart"/>
       <w:r>
@@ -4600,7 +4619,10 @@
         </w:numPr>
       </w:pPr>
       <w:r>
-        <w:t>In the mysql-java project in Eclipse, create a file named "</w:t>
+        <w:t>In the mysql-j</w:t>
+      </w:r>
+      <w:r>
+        <w:t>ava project in Eclipse, create a file named "</w:t>
       </w:r>
       <w:r>
         <w:rPr>
@@ -4637,7 +4659,10 @@
         </w:numPr>
       </w:pPr>
       <w:r>
-        <w:t>Add DROP TABLE statements at the top of the file to drop the tables in the correct order. There can be some variation but the tables with dependencies (foreign key references to other tables) must be dropped first. The tables should only be dropped if they exist.</w:t>
+        <w:t>Add DROP TABLE statements at the top of the file to drop the tables in the correct order. There can be some variation but the tables with dependencies (f</w:t>
+      </w:r>
+      <w:r>
+        <w:t>oreign key references to other tables) must be dropped first. The tables should only be dropped if they exist.</w:t>
       </w:r>
     </w:p>
     <w:p>
@@ -4661,7 +4686,10 @@
         </w:numPr>
       </w:pPr>
       <w:r>
-        <w:t>Auto-increment the primary key columns.</w:t>
+        <w:t>Auto-increment the primary key colum</w:t>
+      </w:r>
+      <w:r>
+        <w:t>ns.</w:t>
       </w:r>
     </w:p>
     <w:p>
@@ -4717,7 +4745,10 @@
       </w:r>
       <w:proofErr w:type="spellEnd"/>
       <w:r>
-        <w:t xml:space="preserve"> SQL editor. Run all DROP TABLE and CREATE TABLE statements. Include </w:t>
+        <w:t xml:space="preserve"> SQL editor. Run all DROP TABLE and CREATE TABLE statements.</w:t>
+      </w:r>
+      <w:r>
+        <w:t xml:space="preserve"> Include </w:t>
       </w:r>
       <w:r>
         <w:t xml:space="preserve">your </w:t>
@@ -4759,7 +4790,7 @@
                     </pic:cNvPicPr>
                   </pic:nvPicPr>
                   <pic:blipFill>
-                    <a:blip r:embed="rId7"/>
+                    <a:blip r:embed="rId8"/>
                     <a:stretch>
                       <a:fillRect/>
                     </a:stretch>
@@ -4813,7 +4844,7 @@
                     </pic:cNvPicPr>
                   </pic:nvPicPr>
                   <pic:blipFill>
-                    <a:blip r:embed="rId9"/>
+                    <a:blip r:embed="rId10"/>
                     <a:stretch>
                       <a:fillRect/>
                     </a:stretch>
@@ -4852,8 +4883,8 @@
       </w:r>
     </w:p>
     <w:sectPr>
-      <w:headerReference w:type="default" r:id="rId10"/>
-      <w:footerReference w:type="default" r:id="rId11"/>
+      <w:headerReference w:type="default" r:id="rId11"/>
+      <w:footerReference w:type="default" r:id="rId12"/>
       <w:pgSz w:w="12240" w:h="15840"/>
       <w:pgMar w:top="1440" w:right="1440" w:bottom="1440" w:left="1440" w:header="720" w:footer="720" w:gutter="0"/>
       <w:cols w:space="720"/>

</xml_diff>